<commit_message>
[Esteban] Created participanting people (1.2.2) in the project, created A,B and C and the first meeting included
</commit_message>
<xml_diff>
--- a/A,B,C IR.docx
+++ b/A,B,C IR.docx
@@ -5,84 +5,90 @@
     <w:p>
       <w:pPr>
         <w:pStyle w:val="Ttulo1"/>
+        <w:rPr>
+          <w:lang w:val="en-GB"/>
+        </w:rPr>
       </w:pPr>
       <w:r>
         <w:rPr>
           <w:b/>
           <w:bCs/>
+          <w:lang w:val="en-GB"/>
         </w:rPr>
         <w:t>A</w:t>
       </w:r>
       <w:r>
-        <w:t xml:space="preserve"> </w:t>
-      </w:r>
-      <w:proofErr w:type="gramStart"/>
-      <w:r>
-        <w:t>MEETING</w:t>
-      </w:r>
-      <w:proofErr w:type="gramEnd"/>
-      <w:r>
-        <w:t xml:space="preserve"> MINUTES</w:t>
-      </w:r>
-    </w:p>
-    <w:p/>
+        <w:rPr>
+          <w:lang w:val="en-GB"/>
+        </w:rPr>
+        <w:t xml:space="preserve"> MEETING MINUTES</w:t>
+      </w:r>
+    </w:p>
+    <w:p>
+      <w:pPr>
+        <w:rPr>
+          <w:lang w:val="en-GB"/>
+        </w:rPr>
+      </w:pPr>
+    </w:p>
     <w:p>
       <w:pPr>
         <w:pStyle w:val="Ttulo2"/>
         <w:rPr>
           <w:sz w:val="30"/>
           <w:szCs w:val="30"/>
-        </w:rPr>
-      </w:pPr>
-      <w:proofErr w:type="spellStart"/>
+          <w:lang w:val="en-GB"/>
+        </w:rPr>
+      </w:pPr>
       <w:r>
         <w:rPr>
           <w:sz w:val="30"/>
           <w:szCs w:val="30"/>
-        </w:rPr>
-        <w:t>First</w:t>
-      </w:r>
-      <w:proofErr w:type="spellEnd"/>
-      <w:r>
-        <w:rPr>
-          <w:sz w:val="30"/>
-          <w:szCs w:val="30"/>
-        </w:rPr>
-        <w:t xml:space="preserve"> </w:t>
-      </w:r>
-      <w:proofErr w:type="gramStart"/>
-      <w:r>
-        <w:rPr>
-          <w:sz w:val="30"/>
-          <w:szCs w:val="30"/>
-        </w:rPr>
-        <w:t>meeting</w:t>
-      </w:r>
-      <w:proofErr w:type="gramEnd"/>
-      <w:r>
-        <w:rPr>
-          <w:sz w:val="30"/>
-          <w:szCs w:val="30"/>
-        </w:rPr>
-        <w:t>:</w:t>
-      </w:r>
-    </w:p>
-    <w:p/>
-    <w:p>
-      <w:pPr>
-        <w:rPr>
-          <w:sz w:val="28"/>
-          <w:szCs w:val="28"/>
-          <w:lang w:val="en-GB"/>
-        </w:rPr>
-      </w:pPr>
-      <w:r>
-        <w:rPr>
-          <w:sz w:val="28"/>
-          <w:szCs w:val="28"/>
-          <w:lang w:val="en-GB"/>
-        </w:rPr>
-        <w:t xml:space="preserve">The day of the meeting we went to the offices of our client, Pablo Arenas. We met around 5pm and the meeting lasted </w:t>
+          <w:lang w:val="en-GB"/>
+        </w:rPr>
+        <w:t>First meeting:</w:t>
+      </w:r>
+    </w:p>
+    <w:p>
+      <w:pPr>
+        <w:rPr>
+          <w:sz w:val="28"/>
+          <w:szCs w:val="28"/>
+          <w:lang w:val="en-GB"/>
+        </w:rPr>
+      </w:pPr>
+    </w:p>
+    <w:p>
+      <w:pPr>
+        <w:rPr>
+          <w:sz w:val="28"/>
+          <w:szCs w:val="28"/>
+          <w:lang w:val="en-GB"/>
+        </w:rPr>
+      </w:pPr>
+      <w:r>
+        <w:rPr>
+          <w:sz w:val="28"/>
+          <w:szCs w:val="28"/>
+          <w:lang w:val="en-GB"/>
+        </w:rPr>
+        <w:t xml:space="preserve">The day of the meeting </w:t>
+      </w:r>
+      <w:r>
+        <w:rPr>
+          <w:sz w:val="28"/>
+          <w:szCs w:val="28"/>
+          <w:lang w:val="en-GB"/>
+        </w:rPr>
+        <w:t xml:space="preserve">(21/10/2020) </w:t>
+      </w:r>
+      <w:r>
+        <w:rPr>
+          <w:sz w:val="28"/>
+          <w:szCs w:val="28"/>
+          <w:lang w:val="en-GB"/>
+        </w:rPr>
+        <w:t xml:space="preserve">we went to the offices of our client, Pablo Arenas. We met around 5pm and the meeting lasted </w:t>
       </w:r>
       <w:r>
         <w:rPr>
@@ -131,31 +137,7 @@
           <w:szCs w:val="28"/>
           <w:lang w:val="en-GB"/>
         </w:rPr>
-        <w:t>does not</w:t>
-      </w:r>
-      <w:r>
-        <w:rPr>
-          <w:sz w:val="28"/>
-          <w:szCs w:val="28"/>
-          <w:lang w:val="en-GB"/>
-        </w:rPr>
-        <w:t xml:space="preserve"> matter if he </w:t>
-      </w:r>
-      <w:r>
-        <w:rPr>
-          <w:sz w:val="28"/>
-          <w:szCs w:val="28"/>
-          <w:lang w:val="en-GB"/>
-        </w:rPr>
-        <w:t>cannot</w:t>
-      </w:r>
-      <w:r>
-        <w:rPr>
-          <w:sz w:val="28"/>
-          <w:szCs w:val="28"/>
-          <w:lang w:val="en-GB"/>
-        </w:rPr>
-        <w:t xml:space="preserve"> sell </w:t>
+        <w:t xml:space="preserve">does not matter if he cannot sell </w:t>
       </w:r>
       <w:r>
         <w:rPr>
@@ -712,6 +694,119 @@
     </w:lvl>
   </w:abstractNum>
   <w:abstractNum w:abstractNumId="1" w15:restartNumberingAfterBreak="0">
+    <w:nsid w:val="194E6CAD"/>
+    <w:multiLevelType w:val="hybridMultilevel"/>
+    <w:tmpl w:val="FDAAEDA0"/>
+    <w:lvl w:ilvl="0" w:tplc="0C0A0001">
+      <w:start w:val="1"/>
+      <w:numFmt w:val="bullet"/>
+      <w:lvlText w:val=""/>
+      <w:lvlJc w:val="left"/>
+      <w:pPr>
+        <w:ind w:left="1425" w:hanging="360"/>
+      </w:pPr>
+      <w:rPr>
+        <w:rFonts w:ascii="Symbol" w:hAnsi="Symbol" w:hint="default"/>
+      </w:rPr>
+    </w:lvl>
+    <w:lvl w:ilvl="1" w:tplc="0C0A0003" w:tentative="1">
+      <w:start w:val="1"/>
+      <w:numFmt w:val="bullet"/>
+      <w:lvlText w:val="o"/>
+      <w:lvlJc w:val="left"/>
+      <w:pPr>
+        <w:ind w:left="2145" w:hanging="360"/>
+      </w:pPr>
+      <w:rPr>
+        <w:rFonts w:ascii="Courier New" w:hAnsi="Courier New" w:cs="Courier New" w:hint="default"/>
+      </w:rPr>
+    </w:lvl>
+    <w:lvl w:ilvl="2" w:tplc="0C0A0005" w:tentative="1">
+      <w:start w:val="1"/>
+      <w:numFmt w:val="bullet"/>
+      <w:lvlText w:val=""/>
+      <w:lvlJc w:val="left"/>
+      <w:pPr>
+        <w:ind w:left="2865" w:hanging="360"/>
+      </w:pPr>
+      <w:rPr>
+        <w:rFonts w:ascii="Wingdings" w:hAnsi="Wingdings" w:hint="default"/>
+      </w:rPr>
+    </w:lvl>
+    <w:lvl w:ilvl="3" w:tplc="0C0A0001" w:tentative="1">
+      <w:start w:val="1"/>
+      <w:numFmt w:val="bullet"/>
+      <w:lvlText w:val=""/>
+      <w:lvlJc w:val="left"/>
+      <w:pPr>
+        <w:ind w:left="3585" w:hanging="360"/>
+      </w:pPr>
+      <w:rPr>
+        <w:rFonts w:ascii="Symbol" w:hAnsi="Symbol" w:hint="default"/>
+      </w:rPr>
+    </w:lvl>
+    <w:lvl w:ilvl="4" w:tplc="0C0A0003" w:tentative="1">
+      <w:start w:val="1"/>
+      <w:numFmt w:val="bullet"/>
+      <w:lvlText w:val="o"/>
+      <w:lvlJc w:val="left"/>
+      <w:pPr>
+        <w:ind w:left="4305" w:hanging="360"/>
+      </w:pPr>
+      <w:rPr>
+        <w:rFonts w:ascii="Courier New" w:hAnsi="Courier New" w:cs="Courier New" w:hint="default"/>
+      </w:rPr>
+    </w:lvl>
+    <w:lvl w:ilvl="5" w:tplc="0C0A0005" w:tentative="1">
+      <w:start w:val="1"/>
+      <w:numFmt w:val="bullet"/>
+      <w:lvlText w:val=""/>
+      <w:lvlJc w:val="left"/>
+      <w:pPr>
+        <w:ind w:left="5025" w:hanging="360"/>
+      </w:pPr>
+      <w:rPr>
+        <w:rFonts w:ascii="Wingdings" w:hAnsi="Wingdings" w:hint="default"/>
+      </w:rPr>
+    </w:lvl>
+    <w:lvl w:ilvl="6" w:tplc="0C0A0001" w:tentative="1">
+      <w:start w:val="1"/>
+      <w:numFmt w:val="bullet"/>
+      <w:lvlText w:val=""/>
+      <w:lvlJc w:val="left"/>
+      <w:pPr>
+        <w:ind w:left="5745" w:hanging="360"/>
+      </w:pPr>
+      <w:rPr>
+        <w:rFonts w:ascii="Symbol" w:hAnsi="Symbol" w:hint="default"/>
+      </w:rPr>
+    </w:lvl>
+    <w:lvl w:ilvl="7" w:tplc="0C0A0003" w:tentative="1">
+      <w:start w:val="1"/>
+      <w:numFmt w:val="bullet"/>
+      <w:lvlText w:val="o"/>
+      <w:lvlJc w:val="left"/>
+      <w:pPr>
+        <w:ind w:left="6465" w:hanging="360"/>
+      </w:pPr>
+      <w:rPr>
+        <w:rFonts w:ascii="Courier New" w:hAnsi="Courier New" w:cs="Courier New" w:hint="default"/>
+      </w:rPr>
+    </w:lvl>
+    <w:lvl w:ilvl="8" w:tplc="0C0A0005" w:tentative="1">
+      <w:start w:val="1"/>
+      <w:numFmt w:val="bullet"/>
+      <w:lvlText w:val=""/>
+      <w:lvlJc w:val="left"/>
+      <w:pPr>
+        <w:ind w:left="7185" w:hanging="360"/>
+      </w:pPr>
+      <w:rPr>
+        <w:rFonts w:ascii="Wingdings" w:hAnsi="Wingdings" w:hint="default"/>
+      </w:rPr>
+    </w:lvl>
+  </w:abstractNum>
+  <w:abstractNum w:abstractNumId="2" w15:restartNumberingAfterBreak="0">
     <w:nsid w:val="5DB93AC4"/>
     <w:multiLevelType w:val="hybridMultilevel"/>
     <w:tmpl w:val="82DA45A4"/>
@@ -825,10 +920,13 @@
     </w:lvl>
   </w:abstractNum>
   <w:num w:numId="1">
-    <w:abstractNumId w:val="1"/>
+    <w:abstractNumId w:val="2"/>
   </w:num>
   <w:num w:numId="2">
     <w:abstractNumId w:val="0"/>
+  </w:num>
+  <w:num w:numId="3">
+    <w:abstractNumId w:val="1"/>
   </w:num>
 </w:numbering>
 </file>
@@ -956,6 +1054,7 @@
     <w:lsdException w:name="HTML Sample" w:semiHidden="1" w:unhideWhenUsed="1"/>
     <w:lsdException w:name="HTML Typewriter" w:semiHidden="1" w:unhideWhenUsed="1"/>
     <w:lsdException w:name="HTML Variable" w:semiHidden="1" w:unhideWhenUsed="1"/>
+    <w:lsdException w:name="Normal Table" w:semiHidden="1" w:unhideWhenUsed="1"/>
     <w:lsdException w:name="annotation subject" w:semiHidden="1" w:unhideWhenUsed="1"/>
     <w:lsdException w:name="No List" w:semiHidden="1" w:unhideWhenUsed="1"/>
     <w:lsdException w:name="Outline List 1" w:semiHidden="1" w:unhideWhenUsed="1"/>
@@ -1002,8 +1101,10 @@
     <w:lsdException w:name="Table Subtle 2" w:semiHidden="1" w:unhideWhenUsed="1"/>
     <w:lsdException w:name="Table Web 1" w:semiHidden="1" w:unhideWhenUsed="1"/>
     <w:lsdException w:name="Table Web 2" w:semiHidden="1" w:unhideWhenUsed="1"/>
+    <w:lsdException w:name="Table Web 3" w:semiHidden="1" w:unhideWhenUsed="1"/>
     <w:lsdException w:name="Balloon Text" w:semiHidden="1" w:unhideWhenUsed="1"/>
     <w:lsdException w:name="Table Grid" w:uiPriority="39"/>
+    <w:lsdException w:name="Table Theme" w:semiHidden="1" w:unhideWhenUsed="1"/>
     <w:lsdException w:name="Placeholder Text" w:semiHidden="1"/>
     <w:lsdException w:name="No Spacing" w:uiPriority="1" w:qFormat="1"/>
     <w:lsdException w:name="Light Shading" w:uiPriority="60"/>

</xml_diff>